<commit_message>
Scrum meeting 4 added
</commit_message>
<xml_diff>
--- a/Scrum Meetings/SCRUM-MEETING Week 6.docx
+++ b/Scrum Meetings/SCRUM-MEETING Week 6.docx
@@ -459,7 +459,7 @@
           <w:szCs w:val="34"/>
         </w:rPr>
         <w:drawing>
-          <wp:inline distT="0" distB="0" distL="0" distR="0" wp14:anchorId="543E10C9" wp14:editId="3F2C2DA1">
+          <wp:inline distT="0" distB="0" distL="0" distR="0" wp14:anchorId="543E10C9" wp14:editId="22E49283">
             <wp:extent cx="171450" cy="171450"/>
             <wp:effectExtent l="0" t="0" r="6350" b="6350"/>
             <wp:docPr id="922092399" name="Picture 3" descr=":busts_in_silhouette:"/>
@@ -724,23 +724,7 @@
                 <w:rFonts w:ascii="Times New Roman" w:eastAsia="Times New Roman" w:hAnsi="Times New Roman" w:cs="Times New Roman"/>
                 <w:spacing w:val="-1"/>
               </w:rPr>
-              <w:t xml:space="preserve">Creation of the </w:t>
-            </w:r>
-            <w:proofErr w:type="spellStart"/>
-            <w:r>
-              <w:rPr>
-                <w:rFonts w:ascii="Times New Roman" w:eastAsia="Times New Roman" w:hAnsi="Times New Roman" w:cs="Times New Roman"/>
-                <w:spacing w:val="-1"/>
-              </w:rPr>
-              <w:t>DFDs</w:t>
-            </w:r>
-            <w:proofErr w:type="spellEnd"/>
-            <w:r>
-              <w:rPr>
-                <w:rFonts w:ascii="Times New Roman" w:eastAsia="Times New Roman" w:hAnsi="Times New Roman" w:cs="Times New Roman"/>
-                <w:spacing w:val="-1"/>
-              </w:rPr>
-              <w:t>-level 0 and level 1</w:t>
+              <w:t>Creation of the DFDs-level 0 and level 1</w:t>
             </w:r>
           </w:p>
         </w:tc>
@@ -794,23 +778,7 @@
                 <w:rFonts w:ascii="Times New Roman" w:eastAsia="Times New Roman" w:hAnsi="Times New Roman" w:cs="Times New Roman"/>
                 <w:spacing w:val="-1"/>
               </w:rPr>
-              <w:t xml:space="preserve">Creation of the </w:t>
-            </w:r>
-            <w:proofErr w:type="spellStart"/>
-            <w:r>
-              <w:rPr>
-                <w:rFonts w:ascii="Times New Roman" w:eastAsia="Times New Roman" w:hAnsi="Times New Roman" w:cs="Times New Roman"/>
-                <w:spacing w:val="-1"/>
-              </w:rPr>
-              <w:t>DFDs</w:t>
-            </w:r>
-            <w:proofErr w:type="spellEnd"/>
-            <w:r>
-              <w:rPr>
-                <w:rFonts w:ascii="Times New Roman" w:eastAsia="Times New Roman" w:hAnsi="Times New Roman" w:cs="Times New Roman"/>
-                <w:spacing w:val="-1"/>
-              </w:rPr>
-              <w:t>-level 0 and level 1</w:t>
+              <w:t>Creation of the DFDs-level 0 and level 1</w:t>
             </w:r>
           </w:p>
         </w:tc>
@@ -909,23 +877,7 @@
                 <w:rFonts w:ascii="Times New Roman" w:eastAsia="Times New Roman" w:hAnsi="Times New Roman" w:cs="Times New Roman"/>
                 <w:spacing w:val="-1"/>
               </w:rPr>
-              <w:t xml:space="preserve">Compiling </w:t>
-            </w:r>
-            <w:proofErr w:type="spellStart"/>
-            <w:r>
-              <w:rPr>
-                <w:rFonts w:ascii="Times New Roman" w:eastAsia="Times New Roman" w:hAnsi="Times New Roman" w:cs="Times New Roman"/>
-                <w:spacing w:val="-1"/>
-              </w:rPr>
-              <w:t>M2</w:t>
-            </w:r>
-            <w:proofErr w:type="spellEnd"/>
-            <w:r>
-              <w:rPr>
-                <w:rFonts w:ascii="Times New Roman" w:eastAsia="Times New Roman" w:hAnsi="Times New Roman" w:cs="Times New Roman"/>
-                <w:spacing w:val="-1"/>
-              </w:rPr>
-              <w:t xml:space="preserve"> requirements</w:t>
+              <w:t>Compiling M2 requirements</w:t>
             </w:r>
           </w:p>
         </w:tc>
@@ -1041,7 +993,7 @@
           <w:szCs w:val="34"/>
         </w:rPr>
         <w:drawing>
-          <wp:inline distT="0" distB="0" distL="0" distR="0" wp14:anchorId="3FBD21C3" wp14:editId="1C81EB4A">
+          <wp:inline distT="0" distB="0" distL="0" distR="0" wp14:anchorId="3FBD21C3" wp14:editId="1F809519">
             <wp:extent cx="185738" cy="185738"/>
             <wp:effectExtent l="0" t="0" r="5080" b="5080"/>
             <wp:docPr id="459473846" name="Picture 2" descr=":pencil2:"/>
@@ -1638,21 +1590,12 @@
               </w:rPr>
               <w:t>​​</w:t>
             </w:r>
-            <w:proofErr w:type="spellStart"/>
-            <w:r>
-              <w:rPr>
-                <w:rFonts w:ascii="Times New Roman" w:eastAsia="Times New Roman" w:hAnsi="Times New Roman" w:cs="Times New Roman"/>
-                <w:spacing w:val="-1"/>
-              </w:rPr>
-              <w:t>M2</w:t>
-            </w:r>
-            <w:proofErr w:type="spellEnd"/>
-            <w:r>
-              <w:rPr>
-                <w:rFonts w:ascii="Times New Roman" w:eastAsia="Times New Roman" w:hAnsi="Times New Roman" w:cs="Times New Roman"/>
-                <w:spacing w:val="-1"/>
-              </w:rPr>
-              <w:t xml:space="preserve"> Completion</w:t>
+            <w:r>
+              <w:rPr>
+                <w:rFonts w:ascii="Times New Roman" w:eastAsia="Times New Roman" w:hAnsi="Times New Roman" w:cs="Times New Roman"/>
+                <w:spacing w:val="-1"/>
+              </w:rPr>
+              <w:t>M2 Completion</w:t>
             </w:r>
           </w:p>
         </w:tc>
@@ -2021,7 +1964,23 @@
                 <w:rFonts w:ascii="Times New Roman" w:eastAsia="Times New Roman" w:hAnsi="Times New Roman" w:cs="Times New Roman"/>
                 <w:spacing w:val="-1"/>
               </w:rPr>
-              <w:t>Completion of the milestone earlier than planned.</w:t>
+              <w:t xml:space="preserve">Completing the work in the beginning of the </w:t>
+            </w:r>
+            <w:proofErr w:type="gramStart"/>
+            <w:r>
+              <w:rPr>
+                <w:rFonts w:ascii="Times New Roman" w:eastAsia="Times New Roman" w:hAnsi="Times New Roman" w:cs="Times New Roman"/>
+                <w:spacing w:val="-1"/>
+              </w:rPr>
+              <w:t>work, before</w:t>
+            </w:r>
+            <w:proofErr w:type="gramEnd"/>
+            <w:r>
+              <w:rPr>
+                <w:rFonts w:ascii="Times New Roman" w:eastAsia="Times New Roman" w:hAnsi="Times New Roman" w:cs="Times New Roman"/>
+                <w:spacing w:val="-1"/>
+              </w:rPr>
+              <w:t xml:space="preserve"> midterms.</w:t>
             </w:r>
           </w:p>
         </w:tc>
@@ -2097,7 +2056,7 @@
           <w:szCs w:val="34"/>
         </w:rPr>
         <w:drawing>
-          <wp:inline distT="0" distB="0" distL="0" distR="0" wp14:anchorId="009EBE6D" wp14:editId="0D7D5711">
+          <wp:inline distT="0" distB="0" distL="0" distR="0" wp14:anchorId="009EBE6D" wp14:editId="5F1ABAE4">
             <wp:extent cx="178594" cy="178594"/>
             <wp:effectExtent l="0" t="0" r="0" b="0"/>
             <wp:docPr id="306956271" name="Picture 1" descr=":books:"/>

</xml_diff>